<commit_message>
Reviewed and revised report
</commit_message>
<xml_diff>
--- a/src/C950 Report.docx
+++ b/src/C950 Report.docx
@@ -215,7 +215,7 @@
           <w:sz w:val="24"/>
           <w:szCs w:val="24"/>
         </w:rPr>
-        <w:t>The second truck is assigned a behavior that waits for the earliest delayed packages, and loads them in.</w:t>
+        <w:t>The second truck is assigned a behavior that waits for the earliest delayed packages and loads them in.</w:t>
       </w:r>
     </w:p>
     <w:p>
@@ -255,7 +255,21 @@
           <w:sz w:val="24"/>
           <w:szCs w:val="24"/>
         </w:rPr>
-        <w:t>If the truck still has space for more packages, then it checks the packages it already has for package requirements (when the package must be delivered with specific packages). If it has already loaded in packages like those, then it looks for packages in the warehouse that needs to be in the same truck to fulfill those requirements</w:t>
+        <w:t xml:space="preserve">If the truck still has space for more packages, then it checks the packages it already has for package requirements (when the package must be delivered with specific packages). If </w:t>
+      </w:r>
+      <w:r>
+        <w:rPr>
+          <w:sz w:val="24"/>
+          <w:szCs w:val="24"/>
+        </w:rPr>
+        <w:t>the truck</w:t>
+      </w:r>
+      <w:r>
+        <w:rPr>
+          <w:sz w:val="24"/>
+          <w:szCs w:val="24"/>
+        </w:rPr>
+        <w:t xml:space="preserve"> has already loaded in packages like those, then it looks for packages in the warehouse that need to be in the same truck to fulfill those requirements</w:t>
       </w:r>
       <w:r>
         <w:rPr>
@@ -731,6 +745,15 @@
         </w:rPr>
         <w:t>Application of Programming Models</w:t>
       </w:r>
+      <w:r>
+        <w:rPr>
+          <w:b/>
+          <w:bCs/>
+          <w:sz w:val="24"/>
+          <w:szCs w:val="24"/>
+        </w:rPr>
+        <w:t xml:space="preserve"> (Revised)</w:t>
+      </w:r>
     </w:p>
     <w:p>
       <w:pPr>
@@ -789,6 +812,27 @@
         </w:rPr>
         <w:t>Data is also passed around using constructors.</w:t>
       </w:r>
+      <w:r>
+        <w:rPr>
+          <w:sz w:val="24"/>
+          <w:szCs w:val="24"/>
+        </w:rPr>
+        <w:t xml:space="preserve"> </w:t>
+      </w:r>
+      <w:r>
+        <w:rPr>
+          <w:sz w:val="24"/>
+          <w:szCs w:val="24"/>
+        </w:rPr>
+        <w:t>The data (packages, addresses, and distance adjacency matrix) are all read into the program from .csv files placed in the “assets” folder.</w:t>
+      </w:r>
+      <w:r>
+        <w:rPr>
+          <w:sz w:val="24"/>
+          <w:szCs w:val="24"/>
+        </w:rPr>
+        <w:t xml:space="preserve"> Because all the data are stored in local files on the same local machine, no communication protocol is necessary to access those data from a server. The application runs on Python 3.8 in Windows 10 and coded using PyCharm 2020.1.</w:t>
+      </w:r>
     </w:p>
     <w:p>
       <w:pPr>
@@ -823,6 +867,13 @@
         </w:rPr>
         <w:t>The space-time complexity is provided for each function using the Big-O notation to show the worst-case space and time complexities.</w:t>
       </w:r>
+      <w:r>
+        <w:rPr>
+          <w:sz w:val="24"/>
+          <w:szCs w:val="24"/>
+        </w:rPr>
+        <w:t xml:space="preserve"> </w:t>
+      </w:r>
     </w:p>
     <w:p>
       <w:pPr>
@@ -946,15 +997,35 @@
           <w:szCs w:val="24"/>
         </w:rPr>
       </w:pPr>
-      <w:r>
-        <w:rPr>
-          <w:b/>
-          <w:bCs/>
-          <w:sz w:val="24"/>
-          <w:szCs w:val="24"/>
-        </w:rPr>
+    </w:p>
+    <w:p>
+      <w:pPr>
+        <w:rPr>
+          <w:b/>
+          <w:bCs/>
+          <w:sz w:val="24"/>
+          <w:szCs w:val="24"/>
+        </w:rPr>
+      </w:pPr>
+      <w:r>
+        <w:rPr>
+          <w:b/>
+          <w:bCs/>
+          <w:sz w:val="24"/>
+          <w:szCs w:val="24"/>
+        </w:rPr>
+        <w:lastRenderedPageBreak/>
         <w:t>B5: Software Efficiency and Maintainability</w:t>
       </w:r>
+      <w:r>
+        <w:rPr>
+          <w:b/>
+          <w:bCs/>
+          <w:sz w:val="24"/>
+          <w:szCs w:val="24"/>
+        </w:rPr>
+        <w:t xml:space="preserve"> (Revised)</w:t>
+      </w:r>
     </w:p>
     <w:p>
       <w:pPr>
@@ -975,49 +1046,445 @@
           <w:sz w:val="24"/>
           <w:szCs w:val="24"/>
         </w:rPr>
-        <w:t xml:space="preserve">be optimized further in different ways, as will be discussed below. The algorithm is also separated into different classes and </w:t>
-      </w:r>
+        <w:t xml:space="preserve">be optimized further in different ways, as will be discussed below. </w:t>
+      </w:r>
+      <w:r>
+        <w:rPr>
+          <w:sz w:val="24"/>
+          <w:szCs w:val="24"/>
+        </w:rPr>
+        <w:t xml:space="preserve">Overall, the program runs in polynomial time complexity. </w:t>
+      </w:r>
+      <w:r>
+        <w:rPr>
+          <w:sz w:val="24"/>
+          <w:szCs w:val="24"/>
+        </w:rPr>
+        <w:t>The algorithm is also separated into different classes and functions in a way that makes sense (no class is given too much responsibility), and each function is documented, making it easy to maintain.</w:t>
+      </w:r>
+    </w:p>
+    <w:p>
+      <w:pPr>
+        <w:rPr>
+          <w:b/>
+          <w:bCs/>
+          <w:sz w:val="24"/>
+          <w:szCs w:val="24"/>
+        </w:rPr>
+      </w:pPr>
+      <w:r>
+        <w:rPr>
+          <w:b/>
+          <w:bCs/>
+          <w:sz w:val="24"/>
+          <w:szCs w:val="24"/>
+        </w:rPr>
+        <w:t>B6: Self-adjusting Data Structures</w:t>
+      </w:r>
+    </w:p>
+    <w:p>
+      <w:pPr>
+        <w:rPr>
+          <w:sz w:val="24"/>
+          <w:szCs w:val="24"/>
+        </w:rPr>
+      </w:pPr>
+      <w:r>
+        <w:rPr>
+          <w:sz w:val="24"/>
+          <w:szCs w:val="24"/>
+        </w:rPr>
+        <w:t xml:space="preserve">The data structures used in this software are </w:t>
+      </w:r>
+      <w:proofErr w:type="spellStart"/>
+      <w:r>
+        <w:rPr>
+          <w:sz w:val="24"/>
+          <w:szCs w:val="24"/>
+        </w:rPr>
+        <w:t>hashmaps</w:t>
+      </w:r>
+      <w:proofErr w:type="spellEnd"/>
+      <w:r>
+        <w:rPr>
+          <w:sz w:val="24"/>
+          <w:szCs w:val="24"/>
+        </w:rPr>
+        <w:t xml:space="preserve"> and queues. </w:t>
+      </w:r>
+      <w:proofErr w:type="spellStart"/>
+      <w:r>
+        <w:rPr>
+          <w:sz w:val="24"/>
+          <w:szCs w:val="24"/>
+        </w:rPr>
+        <w:t>Hashmaps</w:t>
+      </w:r>
+      <w:proofErr w:type="spellEnd"/>
+      <w:r>
+        <w:rPr>
+          <w:sz w:val="24"/>
+          <w:szCs w:val="24"/>
+        </w:rPr>
+        <w:t xml:space="preserve"> are as efficient as arrays when accessing an item. However, it does not need numerical indices as ids to determine where an item is stored in the data structure. </w:t>
+      </w:r>
+      <w:proofErr w:type="spellStart"/>
+      <w:r>
+        <w:rPr>
+          <w:sz w:val="24"/>
+          <w:szCs w:val="24"/>
+        </w:rPr>
+        <w:t>Hashmaps</w:t>
+      </w:r>
+      <w:proofErr w:type="spellEnd"/>
+      <w:r>
+        <w:rPr>
+          <w:sz w:val="24"/>
+          <w:szCs w:val="24"/>
+        </w:rPr>
+        <w:t xml:space="preserve"> allow strings to be used as keys </w:t>
+      </w:r>
+      <w:r>
+        <w:rPr>
+          <w:sz w:val="24"/>
+          <w:szCs w:val="24"/>
+        </w:rPr>
+        <w:t>by hashing this string into an index of its own internal array</w:t>
+      </w:r>
+      <w:r>
+        <w:rPr>
+          <w:sz w:val="24"/>
+          <w:szCs w:val="24"/>
+        </w:rPr>
+        <w:t xml:space="preserve">. </w:t>
+      </w:r>
+      <w:proofErr w:type="spellStart"/>
+      <w:r>
+        <w:rPr>
+          <w:sz w:val="24"/>
+          <w:szCs w:val="24"/>
+        </w:rPr>
+        <w:t>Hashmaps</w:t>
+      </w:r>
+      <w:proofErr w:type="spellEnd"/>
+      <w:r>
+        <w:rPr>
+          <w:sz w:val="24"/>
+          <w:szCs w:val="24"/>
+        </w:rPr>
+        <w:t xml:space="preserve"> are also more efficient </w:t>
+      </w:r>
+      <w:r>
+        <w:rPr>
+          <w:sz w:val="24"/>
+          <w:szCs w:val="24"/>
+        </w:rPr>
+        <w:t xml:space="preserve">on insert and delete operations than arrays, becoming </w:t>
+      </w:r>
+      <w:proofErr w:type="gramStart"/>
+      <w:r>
+        <w:rPr>
+          <w:sz w:val="24"/>
+          <w:szCs w:val="24"/>
+        </w:rPr>
+        <w:t>O(</w:t>
+      </w:r>
+      <w:proofErr w:type="gramEnd"/>
+      <w:r>
+        <w:rPr>
+          <w:sz w:val="24"/>
+          <w:szCs w:val="24"/>
+        </w:rPr>
+        <w:t>1) for both operations if properly implemented.</w:t>
+      </w:r>
+      <w:r>
+        <w:rPr>
+          <w:sz w:val="24"/>
+          <w:szCs w:val="24"/>
+        </w:rPr>
+        <w:t xml:space="preserve"> </w:t>
+      </w:r>
+    </w:p>
+    <w:p>
+      <w:pPr>
+        <w:rPr>
+          <w:sz w:val="24"/>
+          <w:szCs w:val="24"/>
+        </w:rPr>
+      </w:pPr>
+      <w:r>
+        <w:rPr>
+          <w:sz w:val="24"/>
+          <w:szCs w:val="24"/>
+        </w:rPr>
+        <w:t xml:space="preserve">Queues are more efficient than arrays when it comes to inserting an item to the back of the queue and deleting an item from the front of the queue, taking only </w:t>
+      </w:r>
+      <w:proofErr w:type="gramStart"/>
+      <w:r>
+        <w:rPr>
+          <w:sz w:val="24"/>
+          <w:szCs w:val="24"/>
+        </w:rPr>
+        <w:t>O(</w:t>
+      </w:r>
+      <w:proofErr w:type="gramEnd"/>
+      <w:r>
+        <w:rPr>
+          <w:sz w:val="24"/>
+          <w:szCs w:val="24"/>
+        </w:rPr>
+        <w:t>1) time for both operations. This is especially useful for queueing up the order of locations the truck needs to go through to deliver the packages.</w:t>
+      </w:r>
+    </w:p>
+    <w:p>
+      <w:pPr>
+        <w:rPr>
+          <w:b/>
+          <w:bCs/>
+          <w:sz w:val="24"/>
+          <w:szCs w:val="24"/>
+        </w:rPr>
+      </w:pPr>
+      <w:r>
+        <w:rPr>
+          <w:b/>
+          <w:bCs/>
+          <w:sz w:val="24"/>
+          <w:szCs w:val="24"/>
+        </w:rPr>
+        <w:t>C: Original Code</w:t>
+      </w:r>
+    </w:p>
+    <w:p>
+      <w:pPr>
+        <w:rPr>
+          <w:sz w:val="24"/>
+          <w:szCs w:val="24"/>
+        </w:rPr>
+      </w:pPr>
+      <w:r>
+        <w:rPr>
+          <w:sz w:val="24"/>
+          <w:szCs w:val="24"/>
+        </w:rPr>
+        <w:t>The code runs a simulation of trucks going to different locations to deliver the packages on time, passing all the requirements the packages needed, all while getting the overall mileage of all trucks down to only 104.5 miles.</w:t>
+      </w:r>
+    </w:p>
+    <w:p>
+      <w:pPr>
+        <w:rPr>
+          <w:b/>
+          <w:bCs/>
+          <w:sz w:val="24"/>
+          <w:szCs w:val="24"/>
+        </w:rPr>
+      </w:pPr>
+      <w:r>
+        <w:rPr>
+          <w:b/>
+          <w:bCs/>
+          <w:sz w:val="24"/>
+          <w:szCs w:val="24"/>
+        </w:rPr>
+        <w:t>C1: Identification Information</w:t>
+      </w:r>
+    </w:p>
+    <w:p>
+      <w:pPr>
+        <w:rPr>
+          <w:sz w:val="24"/>
+          <w:szCs w:val="24"/>
+        </w:rPr>
+      </w:pPr>
+      <w:r>
+        <w:rPr>
+          <w:sz w:val="24"/>
+          <w:szCs w:val="24"/>
+        </w:rPr>
+        <w:t xml:space="preserve">My </w:t>
+      </w:r>
+      <w:r>
+        <w:rPr>
+          <w:sz w:val="24"/>
+          <w:szCs w:val="24"/>
+        </w:rPr>
+        <w:t>first and last name, and student id is provided as the first comment on the first line of each code file.</w:t>
+      </w:r>
+    </w:p>
+    <w:p>
+      <w:pPr>
+        <w:rPr>
+          <w:b/>
+          <w:bCs/>
+          <w:sz w:val="24"/>
+          <w:szCs w:val="24"/>
+        </w:rPr>
+      </w:pPr>
+      <w:r>
+        <w:rPr>
+          <w:b/>
+          <w:bCs/>
+          <w:sz w:val="24"/>
+          <w:szCs w:val="24"/>
+        </w:rPr>
+        <w:t>C2: Process and Flow Comments</w:t>
+      </w:r>
+    </w:p>
+    <w:p>
+      <w:pPr>
+        <w:rPr>
+          <w:sz w:val="24"/>
+          <w:szCs w:val="24"/>
+        </w:rPr>
+      </w:pPr>
+      <w:r>
+        <w:rPr>
+          <w:sz w:val="24"/>
+          <w:szCs w:val="24"/>
+        </w:rPr>
+        <w:t>Comments are provided in the code at large blocks of code, where necessary. Documentation is also provided for all functions of the program.</w:t>
+      </w:r>
+    </w:p>
+    <w:p>
+      <w:pPr>
+        <w:rPr>
+          <w:b/>
+          <w:bCs/>
+          <w:sz w:val="24"/>
+          <w:szCs w:val="24"/>
+        </w:rPr>
+      </w:pPr>
+      <w:r>
+        <w:rPr>
+          <w:b/>
+          <w:bCs/>
+          <w:sz w:val="24"/>
+          <w:szCs w:val="24"/>
+        </w:rPr>
+        <w:t>D: Data Structure</w:t>
+      </w:r>
+    </w:p>
+    <w:p>
+      <w:pPr>
+        <w:rPr>
+          <w:sz w:val="24"/>
+          <w:szCs w:val="24"/>
+        </w:rPr>
+      </w:pPr>
+      <w:r>
+        <w:rPr>
+          <w:sz w:val="24"/>
+          <w:szCs w:val="24"/>
+        </w:rPr>
+        <w:t xml:space="preserve">The program uses </w:t>
+      </w:r>
+      <w:proofErr w:type="spellStart"/>
+      <w:r>
+        <w:rPr>
+          <w:sz w:val="24"/>
+          <w:szCs w:val="24"/>
+        </w:rPr>
+        <w:t>hashmaps</w:t>
+      </w:r>
+      <w:proofErr w:type="spellEnd"/>
+      <w:r>
+        <w:rPr>
+          <w:sz w:val="24"/>
+          <w:szCs w:val="24"/>
+        </w:rPr>
+        <w:t xml:space="preserve"> to store packages and locations, and act as a lookup table the performs much more efficiently than arrays.</w:t>
+      </w:r>
+    </w:p>
+    <w:p>
+      <w:pPr>
+        <w:rPr>
+          <w:b/>
+          <w:bCs/>
+          <w:sz w:val="24"/>
+          <w:szCs w:val="24"/>
+        </w:rPr>
+      </w:pPr>
+      <w:r>
+        <w:rPr>
+          <w:b/>
+          <w:bCs/>
+          <w:sz w:val="24"/>
+          <w:szCs w:val="24"/>
+        </w:rPr>
+        <w:t>D1: Explanation of Data Structure</w:t>
+      </w:r>
+    </w:p>
+    <w:p>
+      <w:pPr>
+        <w:rPr>
+          <w:sz w:val="24"/>
+          <w:szCs w:val="24"/>
+        </w:rPr>
+      </w:pPr>
+      <w:proofErr w:type="spellStart"/>
       <w:r>
         <w:rPr>
           <w:sz w:val="24"/>
           <w:szCs w:val="24"/>
         </w:rPr>
         <w:lastRenderedPageBreak/>
-        <w:t>functions in a way that makes sense (no class is given too much responsibility), and each function is documented, making it easy to maintain.</w:t>
-      </w:r>
-    </w:p>
-    <w:p>
-      <w:pPr>
-        <w:rPr>
-          <w:b/>
-          <w:bCs/>
-          <w:sz w:val="24"/>
-          <w:szCs w:val="24"/>
-        </w:rPr>
-      </w:pPr>
-      <w:r>
-        <w:rPr>
-          <w:b/>
-          <w:bCs/>
-          <w:sz w:val="24"/>
-          <w:szCs w:val="24"/>
-        </w:rPr>
-        <w:t>B6: Self-adjusting Data Structures</w:t>
-      </w:r>
-    </w:p>
-    <w:p>
-      <w:pPr>
-        <w:rPr>
-          <w:sz w:val="24"/>
-          <w:szCs w:val="24"/>
-        </w:rPr>
-      </w:pPr>
-      <w:r>
-        <w:rPr>
-          <w:sz w:val="24"/>
-          <w:szCs w:val="24"/>
-        </w:rPr>
-        <w:t xml:space="preserve">The data structures used in this software are </w:t>
+        <w:t>Hashmaps</w:t>
+      </w:r>
+      <w:proofErr w:type="spellEnd"/>
+      <w:r>
+        <w:rPr>
+          <w:sz w:val="24"/>
+          <w:szCs w:val="24"/>
+        </w:rPr>
+        <w:t xml:space="preserve"> contain key-value pairs to store data. The key for each pair is made by </w:t>
+      </w:r>
+      <w:r>
+        <w:rPr>
+          <w:sz w:val="24"/>
+          <w:szCs w:val="24"/>
+        </w:rPr>
+        <w:t>using a hashing function to hash</w:t>
+      </w:r>
+      <w:r>
+        <w:rPr>
+          <w:sz w:val="24"/>
+          <w:szCs w:val="24"/>
+        </w:rPr>
+        <w:t xml:space="preserve"> the id of the value, either the package id or location id.</w:t>
+      </w:r>
+    </w:p>
+    <w:p>
+      <w:pPr>
+        <w:rPr>
+          <w:b/>
+          <w:bCs/>
+          <w:sz w:val="24"/>
+          <w:szCs w:val="24"/>
+        </w:rPr>
+      </w:pPr>
+      <w:r>
+        <w:rPr>
+          <w:b/>
+          <w:bCs/>
+          <w:sz w:val="24"/>
+          <w:szCs w:val="24"/>
+        </w:rPr>
+        <w:t>E: Hash Table</w:t>
+      </w:r>
+    </w:p>
+    <w:p>
+      <w:pPr>
+        <w:rPr>
+          <w:sz w:val="24"/>
+          <w:szCs w:val="24"/>
+        </w:rPr>
+      </w:pPr>
+      <w:r>
+        <w:rPr>
+          <w:sz w:val="24"/>
+          <w:szCs w:val="24"/>
+        </w:rPr>
+        <w:t xml:space="preserve">The </w:t>
       </w:r>
       <w:proofErr w:type="spellStart"/>
       <w:r>
@@ -1025,6 +1492,38 @@
           <w:sz w:val="24"/>
           <w:szCs w:val="24"/>
         </w:rPr>
+        <w:t>hashmap</w:t>
+      </w:r>
+      <w:proofErr w:type="spellEnd"/>
+      <w:r>
+        <w:rPr>
+          <w:sz w:val="24"/>
+          <w:szCs w:val="24"/>
+        </w:rPr>
+        <w:t xml:space="preserve"> created from scratch contains an insertion function that can insert anything, including objects, into the </w:t>
+      </w:r>
+      <w:proofErr w:type="spellStart"/>
+      <w:r>
+        <w:rPr>
+          <w:sz w:val="24"/>
+          <w:szCs w:val="24"/>
+        </w:rPr>
+        <w:t>hashmap</w:t>
+      </w:r>
+      <w:proofErr w:type="spellEnd"/>
+      <w:r>
+        <w:rPr>
+          <w:sz w:val="24"/>
+          <w:szCs w:val="24"/>
+        </w:rPr>
+        <w:t xml:space="preserve">. Package and location data are first aggregated into a package and location object and then inserted into their own </w:t>
+      </w:r>
+      <w:proofErr w:type="spellStart"/>
+      <w:r>
+        <w:rPr>
+          <w:sz w:val="24"/>
+          <w:szCs w:val="24"/>
+        </w:rPr>
         <w:t>hashmaps</w:t>
       </w:r>
       <w:proofErr w:type="spellEnd"/>
@@ -1033,7 +1532,41 @@
           <w:sz w:val="24"/>
           <w:szCs w:val="24"/>
         </w:rPr>
-        <w:t xml:space="preserve"> and queues. </w:t>
+        <w:t xml:space="preserve"> using their ids as the key.</w:t>
+      </w:r>
+    </w:p>
+    <w:p>
+      <w:pPr>
+        <w:rPr>
+          <w:b/>
+          <w:bCs/>
+          <w:sz w:val="24"/>
+          <w:szCs w:val="24"/>
+        </w:rPr>
+      </w:pPr>
+      <w:r>
+        <w:rPr>
+          <w:b/>
+          <w:bCs/>
+          <w:sz w:val="24"/>
+          <w:szCs w:val="24"/>
+        </w:rPr>
+        <w:t>F: Look-up Function</w:t>
+      </w:r>
+    </w:p>
+    <w:p>
+      <w:pPr>
+        <w:rPr>
+          <w:sz w:val="24"/>
+          <w:szCs w:val="24"/>
+        </w:rPr>
+      </w:pPr>
+      <w:r>
+        <w:rPr>
+          <w:sz w:val="24"/>
+          <w:szCs w:val="24"/>
+        </w:rPr>
+        <w:t xml:space="preserve">The </w:t>
       </w:r>
       <w:proofErr w:type="spellStart"/>
       <w:r>
@@ -1041,7 +1574,7 @@
           <w:sz w:val="24"/>
           <w:szCs w:val="24"/>
         </w:rPr>
-        <w:t>Hashmaps</w:t>
+        <w:t>hashmap</w:t>
       </w:r>
       <w:proofErr w:type="spellEnd"/>
       <w:r>
@@ -1049,7 +1582,7 @@
           <w:sz w:val="24"/>
           <w:szCs w:val="24"/>
         </w:rPr>
-        <w:t xml:space="preserve"> are as efficient as arrays when accessing an item. However, it does not need numerical indices as ids to determine where an item is stored in the data structure. </w:t>
+        <w:t xml:space="preserve"> look-up function is implemented using the `__</w:t>
       </w:r>
       <w:proofErr w:type="spellStart"/>
       <w:r>
@@ -1057,7 +1590,7 @@
           <w:sz w:val="24"/>
           <w:szCs w:val="24"/>
         </w:rPr>
-        <w:t>Hashmaps</w:t>
+        <w:t>getitem</w:t>
       </w:r>
       <w:proofErr w:type="spellEnd"/>
       <w:r>
@@ -1065,563 +1598,101 @@
           <w:sz w:val="24"/>
           <w:szCs w:val="24"/>
         </w:rPr>
-        <w:t xml:space="preserve"> allow strings to be used as keys </w:t>
-      </w:r>
-      <w:r>
-        <w:rPr>
-          <w:sz w:val="24"/>
-          <w:szCs w:val="24"/>
-        </w:rPr>
-        <w:t>by hashing this string into an index of its own internal array</w:t>
-      </w:r>
-      <w:r>
-        <w:rPr>
-          <w:sz w:val="24"/>
-          <w:szCs w:val="24"/>
-        </w:rPr>
-        <w:t xml:space="preserve">. </w:t>
-      </w:r>
-      <w:proofErr w:type="spellStart"/>
-      <w:r>
-        <w:rPr>
-          <w:sz w:val="24"/>
-          <w:szCs w:val="24"/>
-        </w:rPr>
-        <w:t>Hashmaps</w:t>
-      </w:r>
-      <w:proofErr w:type="spellEnd"/>
-      <w:r>
-        <w:rPr>
-          <w:sz w:val="24"/>
-          <w:szCs w:val="24"/>
-        </w:rPr>
-        <w:t xml:space="preserve"> are also more efficient </w:t>
-      </w:r>
-      <w:r>
-        <w:rPr>
-          <w:sz w:val="24"/>
-          <w:szCs w:val="24"/>
-        </w:rPr>
-        <w:t xml:space="preserve">on insert and delete operations than arrays, becoming </w:t>
-      </w:r>
-      <w:proofErr w:type="gramStart"/>
-      <w:r>
-        <w:rPr>
-          <w:sz w:val="24"/>
-          <w:szCs w:val="24"/>
-        </w:rPr>
-        <w:t>O(</w:t>
-      </w:r>
-      <w:proofErr w:type="gramEnd"/>
-      <w:r>
-        <w:rPr>
-          <w:sz w:val="24"/>
-          <w:szCs w:val="24"/>
-        </w:rPr>
-        <w:t>1) for both operations if properly implemented.</w:t>
-      </w:r>
-      <w:r>
-        <w:rPr>
-          <w:sz w:val="24"/>
-          <w:szCs w:val="24"/>
-        </w:rPr>
-        <w:t xml:space="preserve"> </w:t>
-      </w:r>
-    </w:p>
-    <w:p>
-      <w:pPr>
-        <w:rPr>
-          <w:sz w:val="24"/>
-          <w:szCs w:val="24"/>
-        </w:rPr>
-      </w:pPr>
-      <w:r>
-        <w:rPr>
-          <w:sz w:val="24"/>
-          <w:szCs w:val="24"/>
-        </w:rPr>
-        <w:t xml:space="preserve">Queues are more efficient than arrays when it comes to inserting an item to the back of the queue and deleting an item from the front of the queue, taking only </w:t>
-      </w:r>
-      <w:proofErr w:type="gramStart"/>
-      <w:r>
-        <w:rPr>
-          <w:sz w:val="24"/>
-          <w:szCs w:val="24"/>
-        </w:rPr>
-        <w:t>O(</w:t>
-      </w:r>
-      <w:proofErr w:type="gramEnd"/>
-      <w:r>
-        <w:rPr>
-          <w:sz w:val="24"/>
-          <w:szCs w:val="24"/>
-        </w:rPr>
-        <w:t>1) time for both operations. This is especially useful for queueing up the order of locations the truck needs to go through to deliver the packages.</w:t>
-      </w:r>
-    </w:p>
-    <w:p>
-      <w:pPr>
-        <w:rPr>
-          <w:b/>
-          <w:bCs/>
-          <w:sz w:val="24"/>
-          <w:szCs w:val="24"/>
-        </w:rPr>
-      </w:pPr>
-      <w:r>
-        <w:rPr>
-          <w:b/>
-          <w:bCs/>
-          <w:sz w:val="24"/>
-          <w:szCs w:val="24"/>
-        </w:rPr>
-        <w:t>C: Original Code</w:t>
-      </w:r>
-    </w:p>
-    <w:p>
-      <w:pPr>
-        <w:rPr>
-          <w:sz w:val="24"/>
-          <w:szCs w:val="24"/>
-        </w:rPr>
-      </w:pPr>
-      <w:r>
-        <w:rPr>
-          <w:sz w:val="24"/>
-          <w:szCs w:val="24"/>
-        </w:rPr>
-        <w:t>The code runs a simulation of trucks going to different locations to deliver the packages on time, passing all the requirements the packages needed, all while getting the overall mileage of all trucks down to only 104.5 miles.</w:t>
-      </w:r>
-    </w:p>
-    <w:p>
-      <w:pPr>
-        <w:rPr>
-          <w:b/>
-          <w:bCs/>
-          <w:sz w:val="24"/>
-          <w:szCs w:val="24"/>
-        </w:rPr>
-      </w:pPr>
-      <w:r>
-        <w:rPr>
-          <w:b/>
-          <w:bCs/>
-          <w:sz w:val="24"/>
-          <w:szCs w:val="24"/>
-        </w:rPr>
-        <w:t>C1: Identification Information</w:t>
-      </w:r>
-    </w:p>
-    <w:p>
-      <w:pPr>
-        <w:rPr>
-          <w:sz w:val="24"/>
-          <w:szCs w:val="24"/>
-        </w:rPr>
-      </w:pPr>
-      <w:r>
-        <w:rPr>
-          <w:sz w:val="24"/>
-          <w:szCs w:val="24"/>
-        </w:rPr>
-        <w:t xml:space="preserve">My </w:t>
-      </w:r>
-      <w:r>
-        <w:rPr>
-          <w:sz w:val="24"/>
-          <w:szCs w:val="24"/>
-        </w:rPr>
-        <w:t>first and last name, and student id is provided as the first comment on the first line of each code file.</w:t>
-      </w:r>
-    </w:p>
-    <w:p>
-      <w:pPr>
-        <w:rPr>
-          <w:b/>
-          <w:bCs/>
-          <w:sz w:val="24"/>
-          <w:szCs w:val="24"/>
-        </w:rPr>
-      </w:pPr>
-      <w:r>
-        <w:rPr>
-          <w:b/>
-          <w:bCs/>
-          <w:sz w:val="24"/>
-          <w:szCs w:val="24"/>
-        </w:rPr>
-        <w:t>C2: Process and Flow Comments</w:t>
-      </w:r>
-    </w:p>
-    <w:p>
-      <w:pPr>
-        <w:rPr>
-          <w:sz w:val="24"/>
-          <w:szCs w:val="24"/>
-        </w:rPr>
-      </w:pPr>
-      <w:r>
-        <w:rPr>
-          <w:sz w:val="24"/>
-          <w:szCs w:val="24"/>
-        </w:rPr>
-        <w:t>Comments are provided in the code at large blocks of code, where necessary. Documentation is also provided for all functions of the program.</w:t>
-      </w:r>
-    </w:p>
-    <w:p>
-      <w:pPr>
-        <w:rPr>
-          <w:b/>
-          <w:bCs/>
-          <w:sz w:val="24"/>
-          <w:szCs w:val="24"/>
-        </w:rPr>
-      </w:pPr>
-      <w:r>
-        <w:rPr>
-          <w:b/>
-          <w:bCs/>
-          <w:sz w:val="24"/>
-          <w:szCs w:val="24"/>
-        </w:rPr>
-        <w:t>D: Data Structure</w:t>
-      </w:r>
-    </w:p>
-    <w:p>
-      <w:pPr>
-        <w:rPr>
-          <w:sz w:val="24"/>
-          <w:szCs w:val="24"/>
-        </w:rPr>
-      </w:pPr>
-      <w:r>
-        <w:rPr>
-          <w:sz w:val="24"/>
-          <w:szCs w:val="24"/>
-        </w:rPr>
-        <w:t xml:space="preserve">The program uses </w:t>
-      </w:r>
-      <w:proofErr w:type="spellStart"/>
-      <w:r>
-        <w:rPr>
-          <w:sz w:val="24"/>
-          <w:szCs w:val="24"/>
-        </w:rPr>
-        <w:t>hashmaps</w:t>
-      </w:r>
-      <w:proofErr w:type="spellEnd"/>
-      <w:r>
-        <w:rPr>
-          <w:sz w:val="24"/>
-          <w:szCs w:val="24"/>
-        </w:rPr>
-        <w:t xml:space="preserve"> to store packages and locations, and act as a lookup table the performs much more efficiently than arrays.</w:t>
-      </w:r>
-    </w:p>
-    <w:p>
-      <w:pPr>
-        <w:rPr>
-          <w:b/>
-          <w:bCs/>
-          <w:sz w:val="24"/>
-          <w:szCs w:val="24"/>
-        </w:rPr>
-      </w:pPr>
-      <w:r>
-        <w:rPr>
-          <w:b/>
-          <w:bCs/>
-          <w:sz w:val="24"/>
-          <w:szCs w:val="24"/>
-        </w:rPr>
-        <w:t>D1: Explanation of Data Structure</w:t>
-      </w:r>
-    </w:p>
-    <w:p>
-      <w:pPr>
-        <w:rPr>
-          <w:sz w:val="24"/>
-          <w:szCs w:val="24"/>
-        </w:rPr>
-      </w:pPr>
-      <w:proofErr w:type="spellStart"/>
-      <w:r>
-        <w:rPr>
-          <w:sz w:val="24"/>
-          <w:szCs w:val="24"/>
-        </w:rPr>
-        <w:t>Hashmaps</w:t>
-      </w:r>
-      <w:proofErr w:type="spellEnd"/>
-      <w:r>
-        <w:rPr>
-          <w:sz w:val="24"/>
-          <w:szCs w:val="24"/>
-        </w:rPr>
-        <w:t xml:space="preserve"> contain key-value pairs to store data. The key for each pair is made by </w:t>
-      </w:r>
-      <w:r>
-        <w:rPr>
-          <w:sz w:val="24"/>
-          <w:szCs w:val="24"/>
-        </w:rPr>
-        <w:t>using a hashing function to hash</w:t>
-      </w:r>
-      <w:r>
-        <w:rPr>
-          <w:sz w:val="24"/>
-          <w:szCs w:val="24"/>
-        </w:rPr>
-        <w:t xml:space="preserve"> the id of the value, either the package id or location id.</w:t>
-      </w:r>
-    </w:p>
-    <w:p>
-      <w:pPr>
-        <w:rPr>
-          <w:b/>
-          <w:bCs/>
-          <w:sz w:val="24"/>
-          <w:szCs w:val="24"/>
-        </w:rPr>
-      </w:pPr>
-      <w:r>
-        <w:rPr>
-          <w:b/>
-          <w:bCs/>
-          <w:sz w:val="24"/>
-          <w:szCs w:val="24"/>
-        </w:rPr>
-        <w:t>E: Hash Table</w:t>
-      </w:r>
-    </w:p>
-    <w:p>
-      <w:pPr>
-        <w:rPr>
-          <w:sz w:val="24"/>
-          <w:szCs w:val="24"/>
-        </w:rPr>
-      </w:pPr>
-      <w:r>
-        <w:rPr>
-          <w:sz w:val="24"/>
-          <w:szCs w:val="24"/>
-        </w:rPr>
-        <w:t xml:space="preserve">The </w:t>
-      </w:r>
-      <w:proofErr w:type="spellStart"/>
-      <w:r>
-        <w:rPr>
-          <w:sz w:val="24"/>
-          <w:szCs w:val="24"/>
-        </w:rPr>
-        <w:t>hashmap</w:t>
-      </w:r>
-      <w:proofErr w:type="spellEnd"/>
-      <w:r>
-        <w:rPr>
-          <w:sz w:val="24"/>
-          <w:szCs w:val="24"/>
-        </w:rPr>
-        <w:t xml:space="preserve"> created from scratch contains an insertion function that can insert anything, including objects, into the </w:t>
-      </w:r>
-      <w:proofErr w:type="spellStart"/>
-      <w:r>
-        <w:rPr>
-          <w:sz w:val="24"/>
-          <w:szCs w:val="24"/>
-        </w:rPr>
-        <w:t>hashmap</w:t>
-      </w:r>
-      <w:proofErr w:type="spellEnd"/>
-      <w:r>
-        <w:rPr>
-          <w:sz w:val="24"/>
-          <w:szCs w:val="24"/>
-        </w:rPr>
-        <w:t xml:space="preserve">. Package and location data are first aggregated into a </w:t>
-      </w:r>
-      <w:r>
-        <w:rPr>
+        <w:t xml:space="preserve">__` premade function of Python. This allows for getting items with keys using the bracket notation like that of arrays. </w:t>
+      </w:r>
+    </w:p>
+    <w:p>
+      <w:pPr>
+        <w:rPr>
+          <w:b/>
+          <w:bCs/>
+          <w:sz w:val="24"/>
+          <w:szCs w:val="24"/>
+        </w:rPr>
+      </w:pPr>
+      <w:r>
+        <w:rPr>
+          <w:b/>
+          <w:bCs/>
+          <w:sz w:val="24"/>
+          <w:szCs w:val="24"/>
+        </w:rPr>
+        <w:t>G: Interface</w:t>
+      </w:r>
+    </w:p>
+    <w:p>
+      <w:pPr>
+        <w:rPr>
+          <w:sz w:val="24"/>
+          <w:szCs w:val="24"/>
+        </w:rPr>
+      </w:pPr>
+      <w:r>
+        <w:rPr>
+          <w:sz w:val="24"/>
+          <w:szCs w:val="24"/>
+        </w:rPr>
+        <w:t>The interface shows a log of timestamps when trucks are about to drive to a location to deliver packages and when they deliver those packages to their location. After all packages are delivered, all the packages and their information are shown, alongside their delivery status and the time they were delivered. Afterwards, the total truck mileage, the number of packages successfully delivered, and the number of packages failed to deliver (either late or not delivered) are shown.</w:t>
+      </w:r>
+    </w:p>
+    <w:p>
+      <w:pPr>
+        <w:rPr>
+          <w:b/>
+          <w:bCs/>
+          <w:sz w:val="24"/>
+          <w:szCs w:val="24"/>
+        </w:rPr>
+      </w:pPr>
+    </w:p>
+    <w:p>
+      <w:pPr>
+        <w:rPr>
+          <w:b/>
+          <w:bCs/>
+          <w:sz w:val="24"/>
+          <w:szCs w:val="24"/>
+        </w:rPr>
+      </w:pPr>
+      <w:r>
+        <w:rPr>
+          <w:b/>
+          <w:bCs/>
+          <w:sz w:val="24"/>
+          <w:szCs w:val="24"/>
+        </w:rPr>
+        <w:t>G1: First Status Check</w:t>
+      </w:r>
+    </w:p>
+    <w:p>
+      <w:pPr>
+        <w:rPr>
+          <w:sz w:val="24"/>
+          <w:szCs w:val="24"/>
+        </w:rPr>
+      </w:pPr>
+      <w:r>
+        <w:rPr>
+          <w:sz w:val="24"/>
+          <w:szCs w:val="24"/>
+        </w:rPr>
+        <w:t>This is a screenshot of the simulation of the package deliveries between 8:00 am and 9:25 am:</w:t>
+      </w:r>
+    </w:p>
+    <w:p>
+      <w:pPr>
+        <w:rPr>
+          <w:sz w:val="24"/>
+          <w:szCs w:val="24"/>
+        </w:rPr>
+      </w:pPr>
+      <w:r>
+        <w:rPr>
+          <w:noProof/>
           <w:sz w:val="24"/>
           <w:szCs w:val="24"/>
         </w:rPr>
         <w:lastRenderedPageBreak/>
-        <w:t xml:space="preserve">package and location object and then inserted into their own </w:t>
-      </w:r>
-      <w:proofErr w:type="spellStart"/>
-      <w:r>
-        <w:rPr>
-          <w:sz w:val="24"/>
-          <w:szCs w:val="24"/>
-        </w:rPr>
-        <w:t>hashmaps</w:t>
-      </w:r>
-      <w:proofErr w:type="spellEnd"/>
-      <w:r>
-        <w:rPr>
-          <w:sz w:val="24"/>
-          <w:szCs w:val="24"/>
-        </w:rPr>
-        <w:t xml:space="preserve"> using their ids as the key.</w:t>
-      </w:r>
-    </w:p>
-    <w:p>
-      <w:pPr>
-        <w:rPr>
-          <w:b/>
-          <w:bCs/>
-          <w:sz w:val="24"/>
-          <w:szCs w:val="24"/>
-        </w:rPr>
-      </w:pPr>
-      <w:r>
-        <w:rPr>
-          <w:b/>
-          <w:bCs/>
-          <w:sz w:val="24"/>
-          <w:szCs w:val="24"/>
-        </w:rPr>
-        <w:t>F: Look-up Function</w:t>
-      </w:r>
-    </w:p>
-    <w:p>
-      <w:pPr>
-        <w:rPr>
-          <w:sz w:val="24"/>
-          <w:szCs w:val="24"/>
-        </w:rPr>
-      </w:pPr>
-      <w:r>
-        <w:rPr>
-          <w:sz w:val="24"/>
-          <w:szCs w:val="24"/>
-        </w:rPr>
-        <w:t xml:space="preserve">The </w:t>
-      </w:r>
-      <w:proofErr w:type="spellStart"/>
-      <w:r>
-        <w:rPr>
-          <w:sz w:val="24"/>
-          <w:szCs w:val="24"/>
-        </w:rPr>
-        <w:t>hashmap</w:t>
-      </w:r>
-      <w:proofErr w:type="spellEnd"/>
-      <w:r>
-        <w:rPr>
-          <w:sz w:val="24"/>
-          <w:szCs w:val="24"/>
-        </w:rPr>
-        <w:t xml:space="preserve"> look-up function is implemented using the `__</w:t>
-      </w:r>
-      <w:proofErr w:type="spellStart"/>
-      <w:r>
-        <w:rPr>
-          <w:sz w:val="24"/>
-          <w:szCs w:val="24"/>
-        </w:rPr>
-        <w:t>getitem</w:t>
-      </w:r>
-      <w:proofErr w:type="spellEnd"/>
-      <w:r>
-        <w:rPr>
-          <w:sz w:val="24"/>
-          <w:szCs w:val="24"/>
-        </w:rPr>
-        <w:t xml:space="preserve">__` premade function of Python. This allows for getting items with keys using the bracket notation like that of arrays. </w:t>
-      </w:r>
-    </w:p>
-    <w:p>
-      <w:pPr>
-        <w:rPr>
-          <w:b/>
-          <w:bCs/>
-          <w:sz w:val="24"/>
-          <w:szCs w:val="24"/>
-        </w:rPr>
-      </w:pPr>
-      <w:r>
-        <w:rPr>
-          <w:b/>
-          <w:bCs/>
-          <w:sz w:val="24"/>
-          <w:szCs w:val="24"/>
-        </w:rPr>
-        <w:t>G: Interface</w:t>
-      </w:r>
-    </w:p>
-    <w:p>
-      <w:pPr>
-        <w:rPr>
-          <w:sz w:val="24"/>
-          <w:szCs w:val="24"/>
-        </w:rPr>
-      </w:pPr>
-      <w:r>
-        <w:rPr>
-          <w:sz w:val="24"/>
-          <w:szCs w:val="24"/>
-        </w:rPr>
-        <w:t>The interface shows a log of timestamps when trucks are about to drive to a location to deliver packages and when they deliver those packages to their location. After all packages are delivered, all the packages and their information are shown, alongside their delivery status and the time they were delivered. Afterwards, the total truck mileage, the number of packages successfully delivered, and the number of packages failed to deliver (either late or not delivered) are shown.</w:t>
-      </w:r>
-    </w:p>
-    <w:p>
-      <w:pPr>
-        <w:rPr>
-          <w:b/>
-          <w:bCs/>
-          <w:sz w:val="24"/>
-          <w:szCs w:val="24"/>
-        </w:rPr>
-      </w:pPr>
-    </w:p>
-    <w:p>
-      <w:pPr>
-        <w:rPr>
-          <w:b/>
-          <w:bCs/>
-          <w:sz w:val="24"/>
-          <w:szCs w:val="24"/>
-        </w:rPr>
-      </w:pPr>
-      <w:r>
-        <w:rPr>
-          <w:b/>
-          <w:bCs/>
-          <w:sz w:val="24"/>
-          <w:szCs w:val="24"/>
-        </w:rPr>
-        <w:t>G1: First Status Check</w:t>
-      </w:r>
-    </w:p>
-    <w:p>
-      <w:pPr>
-        <w:rPr>
-          <w:sz w:val="24"/>
-          <w:szCs w:val="24"/>
-        </w:rPr>
-      </w:pPr>
-      <w:r>
-        <w:rPr>
-          <w:sz w:val="24"/>
-          <w:szCs w:val="24"/>
-        </w:rPr>
-        <w:t>This is a screenshot of the simulation of the package deliveries between 8:00 am and 9:25 am:</w:t>
-      </w:r>
-    </w:p>
-    <w:p>
-      <w:pPr>
-        <w:rPr>
-          <w:sz w:val="24"/>
-          <w:szCs w:val="24"/>
-        </w:rPr>
-      </w:pPr>
-      <w:r>
-        <w:rPr>
-          <w:noProof/>
-          <w:sz w:val="24"/>
-          <w:szCs w:val="24"/>
-        </w:rPr>
         <w:drawing>
           <wp:inline distT="0" distB="0" distL="0" distR="0" wp14:anchorId="141D981C" wp14:editId="02458411">
             <wp:extent cx="5943600" cy="3623310"/>
@@ -1708,7 +1779,6 @@
           <w:sz w:val="24"/>
           <w:szCs w:val="24"/>
         </w:rPr>
-        <w:lastRenderedPageBreak/>
         <w:t>G2: Second Status Check</w:t>
       </w:r>
     </w:p>
@@ -1724,35 +1794,7 @@
           <w:sz w:val="24"/>
           <w:szCs w:val="24"/>
         </w:rPr>
-        <w:t xml:space="preserve">This is a screenshot of the simulation of the package deliveries between </w:t>
-      </w:r>
-      <w:r>
-        <w:rPr>
-          <w:sz w:val="24"/>
-          <w:szCs w:val="24"/>
-        </w:rPr>
-        <w:t>9:25</w:t>
-      </w:r>
-      <w:r>
-        <w:rPr>
-          <w:sz w:val="24"/>
-          <w:szCs w:val="24"/>
-        </w:rPr>
-        <w:t xml:space="preserve"> am and </w:t>
-      </w:r>
-      <w:r>
-        <w:rPr>
-          <w:sz w:val="24"/>
-          <w:szCs w:val="24"/>
-        </w:rPr>
-        <w:t>10:25</w:t>
-      </w:r>
-      <w:r>
-        <w:rPr>
-          <w:sz w:val="24"/>
-          <w:szCs w:val="24"/>
-        </w:rPr>
-        <w:t xml:space="preserve"> am:</w:t>
+        <w:t>This is a screenshot of the simulation of the package deliveries between 9:25 am and 10:25 am:</w:t>
       </w:r>
     </w:p>
     <w:p>
@@ -1834,6 +1876,7 @@
           <w:sz w:val="24"/>
           <w:szCs w:val="24"/>
         </w:rPr>
+        <w:lastRenderedPageBreak/>
         <w:t>G3: Third Status Check</w:t>
       </w:r>
     </w:p>
@@ -1849,35 +1892,7 @@
           <w:sz w:val="24"/>
           <w:szCs w:val="24"/>
         </w:rPr>
-        <w:t xml:space="preserve">This is a screenshot of the simulation of the package deliveries between </w:t>
-      </w:r>
-      <w:r>
-        <w:rPr>
-          <w:sz w:val="24"/>
-          <w:szCs w:val="24"/>
-        </w:rPr>
-        <w:t xml:space="preserve">10:25 </w:t>
-      </w:r>
-      <w:r>
-        <w:rPr>
-          <w:sz w:val="24"/>
-          <w:szCs w:val="24"/>
-        </w:rPr>
-        <w:t xml:space="preserve">am </w:t>
-      </w:r>
-      <w:r>
-        <w:rPr>
-          <w:sz w:val="24"/>
-          <w:szCs w:val="24"/>
-        </w:rPr>
-        <w:t>until the end of the simulation, at 11:55 am</w:t>
-      </w:r>
-      <w:r>
-        <w:rPr>
-          <w:sz w:val="24"/>
-          <w:szCs w:val="24"/>
-        </w:rPr>
-        <w:t>:</w:t>
+        <w:t>This is a screenshot of the simulation of the package deliveries between 10:25 am until the end of the simulation, at 11:55 am:</w:t>
       </w:r>
     </w:p>
     <w:p>
@@ -2000,7 +2015,6 @@
           <w:sz w:val="24"/>
           <w:szCs w:val="24"/>
         </w:rPr>
-        <w:lastRenderedPageBreak/>
         <w:t>I1: Strengths of the Chosen Algorithm</w:t>
       </w:r>
     </w:p>
@@ -2196,14 +2210,28 @@
           <w:sz w:val="24"/>
           <w:szCs w:val="24"/>
         </w:rPr>
-        <w:t>, and</w:t>
-      </w:r>
-      <w:r>
-        <w:rPr>
-          <w:sz w:val="24"/>
-          <w:szCs w:val="24"/>
-        </w:rPr>
-        <w:t xml:space="preserve"> then</w:t>
+        <w:t>.</w:t>
+      </w:r>
+      <w:r>
+        <w:rPr>
+          <w:sz w:val="24"/>
+          <w:szCs w:val="24"/>
+        </w:rPr>
+        <w:t xml:space="preserve"> </w:t>
+      </w:r>
+      <w:r>
+        <w:rPr>
+          <w:sz w:val="24"/>
+          <w:szCs w:val="24"/>
+        </w:rPr>
+        <w:t>T</w:t>
+      </w:r>
+      <w:r>
+        <w:rPr>
+          <w:sz w:val="24"/>
+          <w:szCs w:val="24"/>
+        </w:rPr>
+        <w:t>hen</w:t>
       </w:r>
       <w:r>
         <w:rPr>
@@ -2217,7 +2245,85 @@
           <w:sz w:val="24"/>
           <w:szCs w:val="24"/>
         </w:rPr>
-        <w:t xml:space="preserve"> besides grouping packages based on their requirements, they are also grouped based on which cluster their delivery locations go to. In other words, packages to be delivered in the same cluster </w:t>
+        <w:t xml:space="preserve"> besides grouping packages based on their requirements, </w:t>
+      </w:r>
+      <w:r>
+        <w:rPr>
+          <w:sz w:val="24"/>
+          <w:szCs w:val="24"/>
+        </w:rPr>
+        <w:t>each package</w:t>
+      </w:r>
+      <w:r>
+        <w:rPr>
+          <w:sz w:val="24"/>
+          <w:szCs w:val="24"/>
+        </w:rPr>
+        <w:t xml:space="preserve"> </w:t>
+      </w:r>
+      <w:r>
+        <w:rPr>
+          <w:sz w:val="24"/>
+          <w:szCs w:val="24"/>
+        </w:rPr>
+        <w:t>is</w:t>
+      </w:r>
+      <w:r>
+        <w:rPr>
+          <w:sz w:val="24"/>
+          <w:szCs w:val="24"/>
+        </w:rPr>
+        <w:t xml:space="preserve"> grouped</w:t>
+      </w:r>
+      <w:r>
+        <w:rPr>
+          <w:sz w:val="24"/>
+          <w:szCs w:val="24"/>
+        </w:rPr>
+        <w:t xml:space="preserve"> with other packages</w:t>
+      </w:r>
+      <w:r>
+        <w:rPr>
+          <w:sz w:val="24"/>
+          <w:szCs w:val="24"/>
+        </w:rPr>
+        <w:t xml:space="preserve"> </w:t>
+      </w:r>
+      <w:r>
+        <w:rPr>
+          <w:sz w:val="24"/>
+          <w:szCs w:val="24"/>
+        </w:rPr>
+        <w:lastRenderedPageBreak/>
+        <w:t xml:space="preserve">based on which cluster </w:t>
+      </w:r>
+      <w:r>
+        <w:rPr>
+          <w:sz w:val="24"/>
+          <w:szCs w:val="24"/>
+        </w:rPr>
+        <w:t>its</w:t>
+      </w:r>
+      <w:r>
+        <w:rPr>
+          <w:sz w:val="24"/>
+          <w:szCs w:val="24"/>
+        </w:rPr>
+        <w:t xml:space="preserve"> delivery location </w:t>
+      </w:r>
+      <w:r>
+        <w:rPr>
+          <w:sz w:val="24"/>
+          <w:szCs w:val="24"/>
+        </w:rPr>
+        <w:t>is in</w:t>
+      </w:r>
+      <w:r>
+        <w:rPr>
+          <w:sz w:val="24"/>
+          <w:szCs w:val="24"/>
+        </w:rPr>
+        <w:t xml:space="preserve">. In other words, packages to be delivered in the same cluster </w:t>
       </w:r>
       <w:r>
         <w:rPr>
@@ -2231,7 +2337,21 @@
           <w:sz w:val="24"/>
           <w:szCs w:val="24"/>
         </w:rPr>
-        <w:t xml:space="preserve"> be grouped together. </w:t>
+        <w:t xml:space="preserve"> be grouped</w:t>
+      </w:r>
+      <w:r>
+        <w:rPr>
+          <w:sz w:val="24"/>
+          <w:szCs w:val="24"/>
+        </w:rPr>
+        <w:t xml:space="preserve"> together</w:t>
+      </w:r>
+      <w:r>
+        <w:rPr>
+          <w:sz w:val="24"/>
+          <w:szCs w:val="24"/>
+        </w:rPr>
+        <w:t xml:space="preserve">. </w:t>
       </w:r>
       <w:r>
         <w:rPr>
@@ -2332,7 +2452,656 @@
           <w:sz w:val="24"/>
           <w:szCs w:val="24"/>
         </w:rPr>
-        <w:t>The calculation of the overall distance when calculating the best path to take can be further improved. Instead of getting the overall distance by always summing the distance between two consecutive points, leading to an O(n) time complexity, only the locations that changed places in the array can be calculated, which leads to an O(1) time complexity instead.</w:t>
+        <w:t>In the TSP Solver code, t</w:t>
+      </w:r>
+      <w:r>
+        <w:rPr>
+          <w:sz w:val="24"/>
+          <w:szCs w:val="24"/>
+        </w:rPr>
+        <w:t xml:space="preserve">he calculation of the overall distance when calculating the best path to take can be further improved. Instead of getting the overall distance by always summing the distance between two consecutive points, only the </w:t>
+      </w:r>
+      <w:r>
+        <w:rPr>
+          <w:sz w:val="24"/>
+          <w:szCs w:val="24"/>
+        </w:rPr>
+        <w:t xml:space="preserve">inserted </w:t>
+      </w:r>
+      <w:r>
+        <w:rPr>
+          <w:sz w:val="24"/>
+          <w:szCs w:val="24"/>
+        </w:rPr>
+        <w:t xml:space="preserve">location </w:t>
+      </w:r>
+      <w:r>
+        <w:rPr>
+          <w:sz w:val="24"/>
+          <w:szCs w:val="24"/>
+        </w:rPr>
+        <w:t>and the adjacent locations in the array need to be recalculated. This can be done using the steps below:</w:t>
+      </w:r>
+    </w:p>
+    <w:p>
+      <w:pPr>
+        <w:pStyle w:val="ListParagraph"/>
+        <w:numPr>
+          <w:ilvl w:val="0"/>
+          <w:numId w:val="9"/>
+        </w:numPr>
+        <w:rPr>
+          <w:sz w:val="24"/>
+          <w:szCs w:val="24"/>
+        </w:rPr>
+      </w:pPr>
+      <w:r>
+        <w:rPr>
+          <w:sz w:val="24"/>
+          <w:szCs w:val="24"/>
+        </w:rPr>
+        <w:t>Given the index</w:t>
+      </w:r>
+      <w:r>
+        <w:rPr>
+          <w:sz w:val="24"/>
+          <w:szCs w:val="24"/>
+        </w:rPr>
+        <w:t xml:space="preserve"> </w:t>
+      </w:r>
+      <w:proofErr w:type="spellStart"/>
+      <w:r>
+        <w:rPr>
+          <w:i/>
+          <w:iCs/>
+          <w:sz w:val="24"/>
+          <w:szCs w:val="24"/>
+        </w:rPr>
+        <w:t>i</w:t>
+      </w:r>
+      <w:proofErr w:type="spellEnd"/>
+      <w:r>
+        <w:rPr>
+          <w:sz w:val="24"/>
+          <w:szCs w:val="24"/>
+        </w:rPr>
+        <w:t xml:space="preserve"> where the new location</w:t>
+      </w:r>
+      <w:r>
+        <w:rPr>
+          <w:sz w:val="24"/>
+          <w:szCs w:val="24"/>
+        </w:rPr>
+        <w:t xml:space="preserve"> (</w:t>
+      </w:r>
+      <w:proofErr w:type="spellStart"/>
+      <w:r>
+        <w:rPr>
+          <w:sz w:val="24"/>
+          <w:szCs w:val="24"/>
+        </w:rPr>
+        <w:t>loc</w:t>
+      </w:r>
+      <w:r>
+        <w:rPr>
+          <w:sz w:val="24"/>
+          <w:szCs w:val="24"/>
+          <w:vertAlign w:val="subscript"/>
+        </w:rPr>
+        <w:t>new</w:t>
+      </w:r>
+      <w:proofErr w:type="spellEnd"/>
+      <w:r>
+        <w:rPr>
+          <w:sz w:val="24"/>
+          <w:szCs w:val="24"/>
+        </w:rPr>
+        <w:t>)</w:t>
+      </w:r>
+      <w:r>
+        <w:rPr>
+          <w:sz w:val="24"/>
+          <w:szCs w:val="24"/>
+        </w:rPr>
+        <w:t xml:space="preserve"> should go into the array, get the location</w:t>
+      </w:r>
+      <w:r>
+        <w:rPr>
+          <w:sz w:val="24"/>
+          <w:szCs w:val="24"/>
+        </w:rPr>
+        <w:t xml:space="preserve"> currently at index </w:t>
+      </w:r>
+      <w:proofErr w:type="spellStart"/>
+      <w:r>
+        <w:rPr>
+          <w:i/>
+          <w:iCs/>
+          <w:sz w:val="24"/>
+          <w:szCs w:val="24"/>
+        </w:rPr>
+        <w:t>i</w:t>
+      </w:r>
+      <w:proofErr w:type="spellEnd"/>
+      <w:r>
+        <w:rPr>
+          <w:i/>
+          <w:iCs/>
+          <w:sz w:val="24"/>
+          <w:szCs w:val="24"/>
+        </w:rPr>
+        <w:t xml:space="preserve"> </w:t>
+      </w:r>
+      <w:r>
+        <w:rPr>
+          <w:sz w:val="24"/>
+          <w:szCs w:val="24"/>
+        </w:rPr>
+        <w:t>of the array and let this location be called loc</w:t>
+      </w:r>
+      <w:r>
+        <w:rPr>
+          <w:sz w:val="24"/>
+          <w:szCs w:val="24"/>
+          <w:vertAlign w:val="subscript"/>
+        </w:rPr>
+        <w:t>i</w:t>
+      </w:r>
+      <w:r>
+        <w:rPr>
+          <w:sz w:val="24"/>
+          <w:szCs w:val="24"/>
+        </w:rPr>
+        <w:t xml:space="preserve">. Then get the location currently at index </w:t>
+      </w:r>
+      <w:proofErr w:type="spellStart"/>
+      <w:r>
+        <w:rPr>
+          <w:i/>
+          <w:iCs/>
+          <w:sz w:val="24"/>
+          <w:szCs w:val="24"/>
+        </w:rPr>
+        <w:t>i</w:t>
+      </w:r>
+      <w:proofErr w:type="spellEnd"/>
+      <w:r>
+        <w:rPr>
+          <w:i/>
+          <w:iCs/>
+          <w:sz w:val="24"/>
+          <w:szCs w:val="24"/>
+        </w:rPr>
+        <w:t xml:space="preserve"> – 1</w:t>
+      </w:r>
+      <w:r>
+        <w:rPr>
+          <w:sz w:val="24"/>
+          <w:szCs w:val="24"/>
+        </w:rPr>
+        <w:t xml:space="preserve"> of the </w:t>
+      </w:r>
+      <w:proofErr w:type="gramStart"/>
+      <w:r>
+        <w:rPr>
+          <w:sz w:val="24"/>
+          <w:szCs w:val="24"/>
+        </w:rPr>
+        <w:t>array</w:t>
+      </w:r>
+      <w:proofErr w:type="gramEnd"/>
+      <w:r>
+        <w:rPr>
+          <w:sz w:val="24"/>
+          <w:szCs w:val="24"/>
+        </w:rPr>
+        <w:t xml:space="preserve"> and let this location be called loc</w:t>
+      </w:r>
+      <w:r>
+        <w:rPr>
+          <w:sz w:val="24"/>
+          <w:szCs w:val="24"/>
+          <w:vertAlign w:val="subscript"/>
+        </w:rPr>
+        <w:t>i</w:t>
+      </w:r>
+      <w:r>
+        <w:rPr>
+          <w:sz w:val="24"/>
+          <w:szCs w:val="24"/>
+          <w:vertAlign w:val="subscript"/>
+        </w:rPr>
+        <w:t xml:space="preserve"> – </w:t>
+      </w:r>
+      <w:r>
+        <w:rPr>
+          <w:sz w:val="24"/>
+          <w:szCs w:val="24"/>
+          <w:vertAlign w:val="subscript"/>
+        </w:rPr>
+        <w:t>1</w:t>
+      </w:r>
+      <w:r>
+        <w:rPr>
+          <w:sz w:val="24"/>
+          <w:szCs w:val="24"/>
+        </w:rPr>
+        <w:t>.</w:t>
+      </w:r>
+    </w:p>
+    <w:p>
+      <w:pPr>
+        <w:pStyle w:val="ListParagraph"/>
+        <w:numPr>
+          <w:ilvl w:val="0"/>
+          <w:numId w:val="9"/>
+        </w:numPr>
+        <w:rPr>
+          <w:sz w:val="24"/>
+          <w:szCs w:val="24"/>
+        </w:rPr>
+      </w:pPr>
+      <w:r>
+        <w:rPr>
+          <w:sz w:val="24"/>
+          <w:szCs w:val="24"/>
+        </w:rPr>
+        <w:t>Get the distance between loc</w:t>
+      </w:r>
+      <w:r>
+        <w:rPr>
+          <w:sz w:val="24"/>
+          <w:szCs w:val="24"/>
+          <w:vertAlign w:val="subscript"/>
+        </w:rPr>
+        <w:t>i</w:t>
+      </w:r>
+      <w:r>
+        <w:rPr>
+          <w:sz w:val="24"/>
+          <w:szCs w:val="24"/>
+        </w:rPr>
+        <w:t xml:space="preserve"> and loc</w:t>
+      </w:r>
+      <w:r>
+        <w:rPr>
+          <w:sz w:val="24"/>
+          <w:szCs w:val="24"/>
+          <w:vertAlign w:val="subscript"/>
+        </w:rPr>
+        <w:t>i</w:t>
+      </w:r>
+      <w:r>
+        <w:rPr>
+          <w:sz w:val="24"/>
+          <w:szCs w:val="24"/>
+          <w:vertAlign w:val="subscript"/>
+        </w:rPr>
+        <w:t xml:space="preserve"> – </w:t>
+      </w:r>
+      <w:r>
+        <w:rPr>
+          <w:sz w:val="24"/>
+          <w:szCs w:val="24"/>
+          <w:vertAlign w:val="subscript"/>
+        </w:rPr>
+        <w:t>1</w:t>
+      </w:r>
+      <w:r>
+        <w:rPr>
+          <w:sz w:val="24"/>
+          <w:szCs w:val="24"/>
+        </w:rPr>
+        <w:t>. Subtract that distance from the current overall distance.</w:t>
+      </w:r>
+    </w:p>
+    <w:p>
+      <w:pPr>
+        <w:pStyle w:val="ListParagraph"/>
+        <w:numPr>
+          <w:ilvl w:val="0"/>
+          <w:numId w:val="9"/>
+        </w:numPr>
+        <w:rPr>
+          <w:sz w:val="24"/>
+          <w:szCs w:val="24"/>
+        </w:rPr>
+      </w:pPr>
+      <w:r>
+        <w:rPr>
+          <w:sz w:val="24"/>
+          <w:szCs w:val="24"/>
+        </w:rPr>
+        <w:t>Get the distance from loc</w:t>
+      </w:r>
+      <w:r>
+        <w:rPr>
+          <w:sz w:val="24"/>
+          <w:szCs w:val="24"/>
+          <w:vertAlign w:val="subscript"/>
+        </w:rPr>
+        <w:t>i</w:t>
+      </w:r>
+      <w:r>
+        <w:rPr>
+          <w:sz w:val="24"/>
+          <w:szCs w:val="24"/>
+          <w:vertAlign w:val="subscript"/>
+        </w:rPr>
+        <w:t xml:space="preserve"> – </w:t>
+      </w:r>
+      <w:r>
+        <w:rPr>
+          <w:sz w:val="24"/>
+          <w:szCs w:val="24"/>
+          <w:vertAlign w:val="subscript"/>
+        </w:rPr>
+        <w:t>1</w:t>
+      </w:r>
+      <w:r>
+        <w:rPr>
+          <w:sz w:val="24"/>
+          <w:szCs w:val="24"/>
+        </w:rPr>
+        <w:t xml:space="preserve"> to </w:t>
+      </w:r>
+      <w:proofErr w:type="spellStart"/>
+      <w:r>
+        <w:rPr>
+          <w:sz w:val="24"/>
+          <w:szCs w:val="24"/>
+        </w:rPr>
+        <w:t>loc</w:t>
+      </w:r>
+      <w:r>
+        <w:rPr>
+          <w:sz w:val="24"/>
+          <w:szCs w:val="24"/>
+          <w:vertAlign w:val="subscript"/>
+        </w:rPr>
+        <w:t>new</w:t>
+      </w:r>
+      <w:proofErr w:type="spellEnd"/>
+      <w:r>
+        <w:rPr>
+          <w:sz w:val="24"/>
+          <w:szCs w:val="24"/>
+        </w:rPr>
+        <w:t xml:space="preserve">. Then get the distance from </w:t>
+      </w:r>
+      <w:proofErr w:type="spellStart"/>
+      <w:r>
+        <w:rPr>
+          <w:sz w:val="24"/>
+          <w:szCs w:val="24"/>
+        </w:rPr>
+        <w:t>loc</w:t>
+      </w:r>
+      <w:r>
+        <w:rPr>
+          <w:sz w:val="24"/>
+          <w:szCs w:val="24"/>
+          <w:vertAlign w:val="subscript"/>
+        </w:rPr>
+        <w:t>new</w:t>
+      </w:r>
+      <w:proofErr w:type="spellEnd"/>
+      <w:r>
+        <w:rPr>
+          <w:sz w:val="24"/>
+          <w:szCs w:val="24"/>
+        </w:rPr>
+        <w:t xml:space="preserve"> to loc</w:t>
+      </w:r>
+      <w:r>
+        <w:rPr>
+          <w:sz w:val="24"/>
+          <w:szCs w:val="24"/>
+          <w:vertAlign w:val="subscript"/>
+        </w:rPr>
+        <w:t>i</w:t>
+      </w:r>
+      <w:r>
+        <w:rPr>
+          <w:sz w:val="24"/>
+          <w:szCs w:val="24"/>
+        </w:rPr>
+        <w:t>.</w:t>
+      </w:r>
+    </w:p>
+    <w:p>
+      <w:pPr>
+        <w:pStyle w:val="ListParagraph"/>
+        <w:numPr>
+          <w:ilvl w:val="0"/>
+          <w:numId w:val="9"/>
+        </w:numPr>
+        <w:rPr>
+          <w:sz w:val="24"/>
+          <w:szCs w:val="24"/>
+        </w:rPr>
+      </w:pPr>
+      <w:r>
+        <w:rPr>
+          <w:sz w:val="24"/>
+          <w:szCs w:val="24"/>
+        </w:rPr>
+        <w:t>Add the distances in step 3 together. Then add the resulting sum to the current overall distance.</w:t>
+      </w:r>
+    </w:p>
+    <w:p>
+      <w:pPr>
+        <w:rPr>
+          <w:sz w:val="24"/>
+          <w:szCs w:val="24"/>
+        </w:rPr>
+      </w:pPr>
+      <w:r>
+        <w:rPr>
+          <w:sz w:val="24"/>
+          <w:szCs w:val="24"/>
+        </w:rPr>
+        <w:t xml:space="preserve">This will lead to an </w:t>
+      </w:r>
+      <w:proofErr w:type="gramStart"/>
+      <w:r>
+        <w:rPr>
+          <w:sz w:val="24"/>
+          <w:szCs w:val="24"/>
+        </w:rPr>
+        <w:t>O(</w:t>
+      </w:r>
+      <w:proofErr w:type="gramEnd"/>
+      <w:r>
+        <w:rPr>
+          <w:sz w:val="24"/>
+          <w:szCs w:val="24"/>
+        </w:rPr>
+        <w:t xml:space="preserve">1) time complexity instead of the previous O(n) time complexity. </w:t>
+      </w:r>
+      <w:r>
+        <w:rPr>
+          <w:sz w:val="24"/>
+          <w:szCs w:val="24"/>
+        </w:rPr>
+        <w:t>Here is an example:</w:t>
+      </w:r>
+    </w:p>
+    <w:p>
+      <w:pPr>
+        <w:rPr>
+          <w:sz w:val="24"/>
+          <w:szCs w:val="24"/>
+        </w:rPr>
+      </w:pPr>
+      <w:r>
+        <w:rPr>
+          <w:sz w:val="24"/>
+          <w:szCs w:val="24"/>
+        </w:rPr>
+        <w:t>Given a path</w:t>
+      </w:r>
+      <w:r>
+        <w:rPr>
+          <w:sz w:val="24"/>
+          <w:szCs w:val="24"/>
+        </w:rPr>
+        <w:t xml:space="preserve"> array</w:t>
+      </w:r>
+      <w:r>
+        <w:rPr>
+          <w:sz w:val="24"/>
+          <w:szCs w:val="24"/>
+        </w:rPr>
+        <w:t xml:space="preserve"> 0 -&gt; 1 -&gt; 2, where the distance of 0 -&gt; 1 is 3</w:t>
+      </w:r>
+      <w:r>
+        <w:rPr>
+          <w:sz w:val="24"/>
+          <w:szCs w:val="24"/>
+        </w:rPr>
+        <w:t xml:space="preserve"> and 1 -&gt; 2 is 5, making the current overall distance </w:t>
+      </w:r>
+      <w:r>
+        <w:rPr>
+          <w:sz w:val="24"/>
+          <w:szCs w:val="24"/>
+        </w:rPr>
+        <w:t>(</w:t>
+      </w:r>
+      <w:r>
+        <w:rPr>
+          <w:sz w:val="24"/>
+          <w:szCs w:val="24"/>
+        </w:rPr>
+        <w:t>3 + 5 = 8</w:t>
+      </w:r>
+      <w:r>
+        <w:rPr>
+          <w:sz w:val="24"/>
+          <w:szCs w:val="24"/>
+        </w:rPr>
+        <w:t>)</w:t>
+      </w:r>
+      <w:r>
+        <w:rPr>
+          <w:sz w:val="24"/>
+          <w:szCs w:val="24"/>
+        </w:rPr>
+        <w:t xml:space="preserve">. </w:t>
+      </w:r>
+    </w:p>
+    <w:p>
+      <w:pPr>
+        <w:rPr>
+          <w:sz w:val="24"/>
+          <w:szCs w:val="24"/>
+        </w:rPr>
+      </w:pPr>
+      <w:r>
+        <w:rPr>
+          <w:sz w:val="24"/>
+          <w:szCs w:val="24"/>
+        </w:rPr>
+        <w:t>Say that we want to insert 3 into index 1 of the array. The loc</w:t>
+      </w:r>
+      <w:r>
+        <w:rPr>
+          <w:sz w:val="24"/>
+          <w:szCs w:val="24"/>
+          <w:vertAlign w:val="subscript"/>
+        </w:rPr>
+        <w:t>i</w:t>
+      </w:r>
+      <w:r>
+        <w:rPr>
+          <w:sz w:val="24"/>
+          <w:szCs w:val="24"/>
+        </w:rPr>
+        <w:t xml:space="preserve"> </w:t>
+      </w:r>
+      <w:proofErr w:type="gramStart"/>
+      <w:r>
+        <w:rPr>
+          <w:sz w:val="24"/>
+          <w:szCs w:val="24"/>
+        </w:rPr>
+        <w:t>is</w:t>
+      </w:r>
+      <w:proofErr w:type="gramEnd"/>
+      <w:r>
+        <w:rPr>
+          <w:sz w:val="24"/>
+          <w:szCs w:val="24"/>
+        </w:rPr>
+        <w:t xml:space="preserve"> 1 and the loc</w:t>
+      </w:r>
+      <w:r>
+        <w:rPr>
+          <w:sz w:val="24"/>
+          <w:szCs w:val="24"/>
+          <w:vertAlign w:val="subscript"/>
+        </w:rPr>
+        <w:t>i – 1</w:t>
+      </w:r>
+      <w:r>
+        <w:rPr>
+          <w:sz w:val="24"/>
+          <w:szCs w:val="24"/>
+        </w:rPr>
+        <w:t xml:space="preserve"> </w:t>
+      </w:r>
+      <w:r>
+        <w:rPr>
+          <w:sz w:val="24"/>
+          <w:szCs w:val="24"/>
+        </w:rPr>
+        <w:t>is 0. The distance of 0 -&gt; 3 is 4 and the distance of 3 -&gt; 1 is 2.</w:t>
+      </w:r>
+    </w:p>
+    <w:p>
+      <w:pPr>
+        <w:rPr>
+          <w:sz w:val="24"/>
+          <w:szCs w:val="24"/>
+        </w:rPr>
+      </w:pPr>
+      <w:r>
+        <w:rPr>
+          <w:sz w:val="24"/>
+          <w:szCs w:val="24"/>
+        </w:rPr>
+        <w:t>The distance of 0 -&gt; 1 is 3, so we subtract that from the current overall distance (8 – 3 = 5).</w:t>
+      </w:r>
+    </w:p>
+    <w:p>
+      <w:pPr>
+        <w:rPr>
+          <w:sz w:val="24"/>
+          <w:szCs w:val="24"/>
+        </w:rPr>
+      </w:pPr>
+      <w:r>
+        <w:rPr>
+          <w:sz w:val="24"/>
+          <w:szCs w:val="24"/>
+        </w:rPr>
+        <w:t>Then we add the distance of 0 -&gt; 3 and the distance of 3 -&gt; 1 together (4 + 2 = 6).</w:t>
+      </w:r>
+    </w:p>
+    <w:p>
+      <w:pPr>
+        <w:rPr>
+          <w:sz w:val="24"/>
+          <w:szCs w:val="24"/>
+        </w:rPr>
+      </w:pPr>
+      <w:r>
+        <w:rPr>
+          <w:sz w:val="24"/>
+          <w:szCs w:val="24"/>
+        </w:rPr>
+        <w:t>Then we add this resulting sum to the current overall distance (6 + 5 = 11), giving us 11 as the new overall distance.</w:t>
       </w:r>
     </w:p>
     <w:p>
@@ -2366,7 +3135,15 @@
           <w:sz w:val="24"/>
           <w:szCs w:val="24"/>
         </w:rPr>
-        <w:t xml:space="preserve">At the end of the code execution, after all the simulation of the trucks delivering the packages, a verification is shown that shows the overall mileage of both trucks combined. It also shows the number of successfully delivered packages (on time and meeting all the other requirements) and the number of failed to deliver packages (late or not delivered). The </w:t>
+        <w:t xml:space="preserve">At the end of the code execution, after all the simulation of the trucks delivering the packages, a verification is shown that shows the overall mileage of both trucks combined. It also shows the number of successfully delivered packages (on time and meeting all the other </w:t>
+      </w:r>
+      <w:r>
+        <w:rPr>
+          <w:sz w:val="24"/>
+          <w:szCs w:val="24"/>
+        </w:rPr>
+        <w:lastRenderedPageBreak/>
+        <w:t xml:space="preserve">requirements) and the number of failed to deliver packages (late or not delivered). The </w:t>
       </w:r>
       <w:proofErr w:type="spellStart"/>
       <w:r>
@@ -2417,7 +3194,6 @@
           <w:sz w:val="24"/>
           <w:szCs w:val="24"/>
         </w:rPr>
-        <w:lastRenderedPageBreak/>
         <w:t>K1A: Efficiency</w:t>
       </w:r>
     </w:p>
@@ -2764,7 +3540,15 @@
           <w:sz w:val="24"/>
           <w:szCs w:val="24"/>
         </w:rPr>
-        <w:t xml:space="preserve">) method of my TSP Solver. The array in question is the copy of the shortest path array used to test for the shortest distance path. The insertion of an item to an index will take only </w:t>
+        <w:t xml:space="preserve">) method of my TSP Solver. The array in question is the copy of the shortest path array used to test for the shortest distance </w:t>
+      </w:r>
+      <w:r>
+        <w:rPr>
+          <w:sz w:val="24"/>
+          <w:szCs w:val="24"/>
+        </w:rPr>
+        <w:lastRenderedPageBreak/>
+        <w:t xml:space="preserve">path. The insertion of an item to an index will take only </w:t>
       </w:r>
       <w:proofErr w:type="gramStart"/>
       <w:r>
@@ -2809,7 +3593,6 @@
           <w:sz w:val="24"/>
           <w:szCs w:val="24"/>
         </w:rPr>
-        <w:lastRenderedPageBreak/>
         <w:t>References:</w:t>
       </w:r>
     </w:p>
@@ -2952,6 +3735,92 @@
 <file path=word/numbering.xml><?xml version="1.0" encoding="utf-8"?>
 <w:numbering xmlns:wpc="http://schemas.microsoft.com/office/word/2010/wordprocessingCanvas" xmlns:cx="http://schemas.microsoft.com/office/drawing/2014/chartex" xmlns:cx1="http://schemas.microsoft.com/office/drawing/2015/9/8/chartex" xmlns:cx2="http://schemas.microsoft.com/office/drawing/2015/10/21/chartex" xmlns:cx3="http://schemas.microsoft.com/office/drawing/2016/5/9/chartex" xmlns:cx4="http://schemas.microsoft.com/office/drawing/2016/5/10/chartex" xmlns:cx5="http://schemas.microsoft.com/office/drawing/2016/5/11/chartex" xmlns:cx6="http://schemas.microsoft.com/office/drawing/2016/5/12/chartex" xmlns:cx7="http://schemas.microsoft.com/office/drawing/2016/5/13/chartex" xmlns:cx8="http://schemas.microsoft.com/office/drawing/2016/5/14/chartex" xmlns:mc="http://schemas.openxmlformats.org/markup-compatibility/2006" xmlns:aink="http://schemas.microsoft.com/office/drawing/2016/ink" xmlns:am3d="http://schemas.microsoft.com/office/drawing/2017/model3d" xmlns:o="urn:schemas-microsoft-com:office:office" xmlns:r="http://schemas.openxmlformats.org/officeDocument/2006/relationships" xmlns:m="http://schemas.openxmlformats.org/officeDocument/2006/math" xmlns:v="urn:schemas-microsoft-com:vml" xmlns:wp14="http://schemas.microsoft.com/office/word/2010/wordprocessingDrawing" xmlns:wp="http://schemas.openxmlformats.org/drawingml/2006/wordprocessingDrawing" xmlns:w10="urn:schemas-microsoft-com:office:word" xmlns:w="http://schemas.openxmlformats.org/wordprocessingml/2006/main" xmlns:w14="http://schemas.microsoft.com/office/word/2010/wordml" xmlns:w15="http://schemas.microsoft.com/office/word/2012/wordml" xmlns:w16cex="http://schemas.microsoft.com/office/word/2018/wordml/cex" xmlns:w16cid="http://schemas.microsoft.com/office/word/2016/wordml/cid" xmlns:w16="http://schemas.microsoft.com/office/word/2018/wordml" xmlns:w16se="http://schemas.microsoft.com/office/word/2015/wordml/symex" xmlns:wpg="http://schemas.microsoft.com/office/word/2010/wordprocessingGroup" xmlns:wpi="http://schemas.microsoft.com/office/word/2010/wordprocessingInk" xmlns:wne="http://schemas.microsoft.com/office/word/2006/wordml" xmlns:wps="http://schemas.microsoft.com/office/word/2010/wordprocessingShape" mc:Ignorable="w14 w15 w16se w16cid w16 w16cex wp14">
   <w:abstractNum w:abstractNumId="0" w15:restartNumberingAfterBreak="0">
+    <w:nsid w:val="0C7101FB"/>
+    <w:multiLevelType w:val="hybridMultilevel"/>
+    <w:tmpl w:val="3DCC344C"/>
+    <w:lvl w:ilvl="0" w:tplc="0409000F">
+      <w:start w:val="1"/>
+      <w:numFmt w:val="decimal"/>
+      <w:lvlText w:val="%1."/>
+      <w:lvlJc w:val="left"/>
+      <w:pPr>
+        <w:ind w:left="720" w:hanging="360"/>
+      </w:pPr>
+    </w:lvl>
+    <w:lvl w:ilvl="1" w:tplc="04090019" w:tentative="1">
+      <w:start w:val="1"/>
+      <w:numFmt w:val="lowerLetter"/>
+      <w:lvlText w:val="%2."/>
+      <w:lvlJc w:val="left"/>
+      <w:pPr>
+        <w:ind w:left="1440" w:hanging="360"/>
+      </w:pPr>
+    </w:lvl>
+    <w:lvl w:ilvl="2" w:tplc="0409001B" w:tentative="1">
+      <w:start w:val="1"/>
+      <w:numFmt w:val="lowerRoman"/>
+      <w:lvlText w:val="%3."/>
+      <w:lvlJc w:val="right"/>
+      <w:pPr>
+        <w:ind w:left="2160" w:hanging="180"/>
+      </w:pPr>
+    </w:lvl>
+    <w:lvl w:ilvl="3" w:tplc="0409000F" w:tentative="1">
+      <w:start w:val="1"/>
+      <w:numFmt w:val="decimal"/>
+      <w:lvlText w:val="%4."/>
+      <w:lvlJc w:val="left"/>
+      <w:pPr>
+        <w:ind w:left="2880" w:hanging="360"/>
+      </w:pPr>
+    </w:lvl>
+    <w:lvl w:ilvl="4" w:tplc="04090019" w:tentative="1">
+      <w:start w:val="1"/>
+      <w:numFmt w:val="lowerLetter"/>
+      <w:lvlText w:val="%5."/>
+      <w:lvlJc w:val="left"/>
+      <w:pPr>
+        <w:ind w:left="3600" w:hanging="360"/>
+      </w:pPr>
+    </w:lvl>
+    <w:lvl w:ilvl="5" w:tplc="0409001B" w:tentative="1">
+      <w:start w:val="1"/>
+      <w:numFmt w:val="lowerRoman"/>
+      <w:lvlText w:val="%6."/>
+      <w:lvlJc w:val="right"/>
+      <w:pPr>
+        <w:ind w:left="4320" w:hanging="180"/>
+      </w:pPr>
+    </w:lvl>
+    <w:lvl w:ilvl="6" w:tplc="0409000F" w:tentative="1">
+      <w:start w:val="1"/>
+      <w:numFmt w:val="decimal"/>
+      <w:lvlText w:val="%7."/>
+      <w:lvlJc w:val="left"/>
+      <w:pPr>
+        <w:ind w:left="5040" w:hanging="360"/>
+      </w:pPr>
+    </w:lvl>
+    <w:lvl w:ilvl="7" w:tplc="04090019" w:tentative="1">
+      <w:start w:val="1"/>
+      <w:numFmt w:val="lowerLetter"/>
+      <w:lvlText w:val="%8."/>
+      <w:lvlJc w:val="left"/>
+      <w:pPr>
+        <w:ind w:left="5760" w:hanging="360"/>
+      </w:pPr>
+    </w:lvl>
+    <w:lvl w:ilvl="8" w:tplc="0409001B" w:tentative="1">
+      <w:start w:val="1"/>
+      <w:numFmt w:val="lowerRoman"/>
+      <w:lvlText w:val="%9."/>
+      <w:lvlJc w:val="right"/>
+      <w:pPr>
+        <w:ind w:left="6480" w:hanging="180"/>
+      </w:pPr>
+    </w:lvl>
+  </w:abstractNum>
+  <w:abstractNum w:abstractNumId="1" w15:restartNumberingAfterBreak="0">
     <w:nsid w:val="0CC21800"/>
     <w:multiLevelType w:val="hybridMultilevel"/>
     <w:tmpl w:val="FFCAA73C"/>
@@ -3037,7 +3906,7 @@
       </w:pPr>
     </w:lvl>
   </w:abstractNum>
-  <w:abstractNum w:abstractNumId="1" w15:restartNumberingAfterBreak="0">
+  <w:abstractNum w:abstractNumId="2" w15:restartNumberingAfterBreak="0">
     <w:nsid w:val="1A001798"/>
     <w:multiLevelType w:val="hybridMultilevel"/>
     <w:tmpl w:val="07883842"/>
@@ -3126,7 +3995,7 @@
       </w:pPr>
     </w:lvl>
   </w:abstractNum>
-  <w:abstractNum w:abstractNumId="2" w15:restartNumberingAfterBreak="0">
+  <w:abstractNum w:abstractNumId="3" w15:restartNumberingAfterBreak="0">
     <w:nsid w:val="38637C0E"/>
     <w:multiLevelType w:val="hybridMultilevel"/>
     <w:tmpl w:val="044E8A26"/>
@@ -3215,7 +4084,7 @@
       </w:pPr>
     </w:lvl>
   </w:abstractNum>
-  <w:abstractNum w:abstractNumId="3" w15:restartNumberingAfterBreak="0">
+  <w:abstractNum w:abstractNumId="4" w15:restartNumberingAfterBreak="0">
     <w:nsid w:val="3E853FA6"/>
     <w:multiLevelType w:val="hybridMultilevel"/>
     <w:tmpl w:val="613468C4"/>
@@ -3304,7 +4173,7 @@
       </w:pPr>
     </w:lvl>
   </w:abstractNum>
-  <w:abstractNum w:abstractNumId="4" w15:restartNumberingAfterBreak="0">
+  <w:abstractNum w:abstractNumId="5" w15:restartNumberingAfterBreak="0">
     <w:nsid w:val="449C5476"/>
     <w:multiLevelType w:val="hybridMultilevel"/>
     <w:tmpl w:val="091E1A1C"/>
@@ -3390,7 +4259,7 @@
       </w:pPr>
     </w:lvl>
   </w:abstractNum>
-  <w:abstractNum w:abstractNumId="5" w15:restartNumberingAfterBreak="0">
+  <w:abstractNum w:abstractNumId="6" w15:restartNumberingAfterBreak="0">
     <w:nsid w:val="4BEC623C"/>
     <w:multiLevelType w:val="hybridMultilevel"/>
     <w:tmpl w:val="87AC72E0"/>
@@ -3479,7 +4348,7 @@
       </w:pPr>
     </w:lvl>
   </w:abstractNum>
-  <w:abstractNum w:abstractNumId="6" w15:restartNumberingAfterBreak="0">
+  <w:abstractNum w:abstractNumId="7" w15:restartNumberingAfterBreak="0">
     <w:nsid w:val="4C580704"/>
     <w:multiLevelType w:val="hybridMultilevel"/>
     <w:tmpl w:val="C13A76E6"/>
@@ -3565,7 +4434,7 @@
       </w:pPr>
     </w:lvl>
   </w:abstractNum>
-  <w:abstractNum w:abstractNumId="7" w15:restartNumberingAfterBreak="0">
+  <w:abstractNum w:abstractNumId="8" w15:restartNumberingAfterBreak="0">
     <w:nsid w:val="73985195"/>
     <w:multiLevelType w:val="hybridMultilevel"/>
     <w:tmpl w:val="5A642BF8"/>
@@ -3655,28 +4524,31 @@
     </w:lvl>
   </w:abstractNum>
   <w:num w:numId="1">
-    <w:abstractNumId w:val="0"/>
+    <w:abstractNumId w:val="1"/>
   </w:num>
   <w:num w:numId="2">
+    <w:abstractNumId w:val="5"/>
+  </w:num>
+  <w:num w:numId="3">
+    <w:abstractNumId w:val="2"/>
+  </w:num>
+  <w:num w:numId="4">
+    <w:abstractNumId w:val="6"/>
+  </w:num>
+  <w:num w:numId="5">
     <w:abstractNumId w:val="4"/>
   </w:num>
-  <w:num w:numId="3">
-    <w:abstractNumId w:val="1"/>
+  <w:num w:numId="6">
+    <w:abstractNumId w:val="7"/>
   </w:num>
-  <w:num w:numId="4">
-    <w:abstractNumId w:val="5"/>
-  </w:num>
-  <w:num w:numId="5">
+  <w:num w:numId="7">
     <w:abstractNumId w:val="3"/>
   </w:num>
-  <w:num w:numId="6">
-    <w:abstractNumId w:val="6"/>
+  <w:num w:numId="8">
+    <w:abstractNumId w:val="8"/>
   </w:num>
-  <w:num w:numId="7">
-    <w:abstractNumId w:val="2"/>
-  </w:num>
-  <w:num w:numId="8">
-    <w:abstractNumId w:val="7"/>
+  <w:num w:numId="9">
+    <w:abstractNumId w:val="0"/>
   </w:num>
 </w:numbering>
 </file>

</xml_diff>